<commit_message>
Minor edits to the Readme files
</commit_message>
<xml_diff>
--- a/OpenPgpBatchJob/SETUP.docx
+++ b/OpenPgpBatchJob/SETUP.docx
@@ -2717,22 +2717,23 @@
             <w:rStyle w:val="Hyperlink"/>
             <w:lang w:eastAsia="en-GB"/>
           </w:rPr>
-          <w:t>https://github.com/jawkh/gpgme-sharp-implementation-guide/tree/master/OpenPgpBatchJob</w:t>
+          <w:t>https://github.com/jawkh/gpgme-sharp-implementation-guide/tree/master/OpenPgpBatchJob/Publish/Wi</w:t>
+        </w:r>
+        <w:r>
+          <w:rPr>
+            <w:rStyle w:val="Hyperlink"/>
+            <w:lang w:eastAsia="en-GB"/>
+          </w:rPr>
+          <w:t>n</w:t>
+        </w:r>
+        <w:r>
+          <w:rPr>
+            <w:rStyle w:val="Hyperlink"/>
+            <w:lang w:eastAsia="en-GB"/>
+          </w:rPr>
+          <w:t>dows</w:t>
         </w:r>
       </w:hyperlink>
-      <w:r>
-        <w:t>/</w:t>
-      </w:r>
-      <w:r>
-        <w:rPr>
-          <w:b/>
-          <w:bCs/>
-          <w:color w:val="4472C4" w:themeColor="accent1"/>
-          <w:highlight w:val="yellow"/>
-          <w:u w:val="single"/>
-        </w:rPr>
-        <w:t>publish/windows</w:t>
-      </w:r>
       <w:r>
         <w:rPr>
           <w:lang w:eastAsia="en-GB"/>

</xml_diff>